<commit_message>
Actualización residencias y SS
</commit_message>
<xml_diff>
--- a/public/documents/content/servicios escolares/registro.docx
+++ b/public/documents/content/servicios escolares/registro.docx
@@ -53,7 +53,7 @@
         <w:rPr>
           <w:rFonts w:ascii="Arial" w:hAnsi="Arial" w:cs="Arial"/>
         </w:rPr>
-        <w:t>C. L.I. ALMA GABRIELA RUIZ VARGAS</w:t>
+        <w:t>OSCAR DELGADO CAMACHO</w:t>
       </w:r>
     </w:p>
     <w:p>
@@ -83,8 +83,16 @@
         <w:rPr>
           <w:rFonts w:ascii="Arial" w:hAnsi="Arial" w:cs="Arial"/>
         </w:rPr>
-        <w:t>P R E S E N T  E.</w:t>
+        <w:t xml:space="preserve">P R E S E N </w:t>
       </w:r>
+      <w:proofErr w:type="gramStart"/>
+      <w:r>
+        <w:rPr>
+          <w:rFonts w:ascii="Arial" w:hAnsi="Arial" w:cs="Arial"/>
+        </w:rPr>
+        <w:t>T  E.</w:t>
+      </w:r>
+      <w:proofErr w:type="gramEnd"/>
     </w:p>
     <w:p>
       <w:pPr>
@@ -107,7 +115,21 @@
         <w:rPr>
           <w:rFonts w:ascii="Arial" w:hAnsi="Arial" w:cs="Arial"/>
         </w:rPr>
-        <w:t>Lugar: (2)________________________________   Fecha:(3) _______________________</w:t>
+        <w:t>Lugar: (</w:t>
+      </w:r>
+      <w:proofErr w:type="gramStart"/>
+      <w:r>
+        <w:rPr>
+          <w:rFonts w:ascii="Arial" w:hAnsi="Arial" w:cs="Arial"/>
+        </w:rPr>
+        <w:t>2)_</w:t>
+      </w:r>
+      <w:proofErr w:type="gramEnd"/>
+      <w:r>
+        <w:rPr>
+          <w:rFonts w:ascii="Arial" w:hAnsi="Arial" w:cs="Arial"/>
+        </w:rPr>
+        <w:t>_______________________________   Fecha:(3) _______________________</w:t>
       </w:r>
     </w:p>
     <w:p>
@@ -764,7 +786,7 @@
           </mc:Choice>
           <mc:Fallback>
             <w:pict>
-              <v:rect w14:anchorId="6048001F" id="Rectángulo 8" o:spid="_x0000_s1026" style="position:absolute;left:0;text-align:left;margin-left:-4.95pt;margin-top:11.75pt;width:528pt;height:45pt;z-index:251657728;visibility:visible;mso-wrap-style:square;mso-width-percent:0;mso-height-percent:0;mso-wrap-distance-left:9pt;mso-wrap-distance-top:0;mso-wrap-distance-right:9pt;mso-wrap-distance-bottom:0;mso-position-horizontal:absolute;mso-position-horizontal-relative:text;mso-position-vertical:absolute;mso-position-vertical-relative:text;mso-width-percent:0;mso-height-percent:0;mso-width-relative:page;mso-height-relative:page;v-text-anchor:top" o:gfxdata="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">
+              <v:rect w14:anchorId="6048001F" id="Rectángulo 8" o:spid="_x0000_s1026" style="position:absolute;left:0;text-align:left;margin-left:-4.95pt;margin-top:11.75pt;width:528pt;height:45pt;z-index:251657728;visibility:visible;mso-wrap-style:square;mso-width-percent:0;mso-height-percent:0;mso-wrap-distance-left:9pt;mso-wrap-distance-top:0;mso-wrap-distance-right:9pt;mso-wrap-distance-bottom:0;mso-position-horizontal:absolute;mso-position-horizontal-relative:text;mso-position-vertical:absolute;mso-position-vertical-relative:text;mso-width-percent:0;mso-height-percent:0;mso-width-relative:page;mso-height-relative:page;v-text-anchor:top" o:gfxdata="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">
                 <v:textbox>
                   <w:txbxContent>
                     <w:p>
@@ -1022,13 +1044,23 @@
           <w:szCs w:val="20"/>
         </w:rPr>
       </w:pPr>
+      <w:proofErr w:type="spellStart"/>
       <w:r>
         <w:rPr>
           <w:rFonts w:ascii="Arial" w:hAnsi="Arial" w:cs="Arial"/>
           <w:sz w:val="20"/>
           <w:szCs w:val="20"/>
         </w:rPr>
-        <w:t xml:space="preserve">c.c.p. Expediente </w:t>
+        <w:t>c.c.p</w:t>
+      </w:r>
+      <w:proofErr w:type="spellEnd"/>
+      <w:r>
+        <w:rPr>
+          <w:rFonts w:ascii="Arial" w:hAnsi="Arial" w:cs="Arial"/>
+          <w:sz w:val="20"/>
+          <w:szCs w:val="20"/>
+        </w:rPr>
+        <w:t xml:space="preserve">. Expediente </w:t>
       </w:r>
     </w:p>
     <w:p>
@@ -1472,8 +1504,20 @@
                 <w:szCs w:val="20"/>
                 <w:lang w:val="es-ES"/>
               </w:rPr>
-              <w:t>Nombre del asesor o asesores en el caso de que se tenga co-asesores</w:t>
+              <w:t xml:space="preserve">Nombre del asesor o asesores en el caso de que se tenga </w:t>
             </w:r>
+            <w:proofErr w:type="spellStart"/>
+            <w:r>
+              <w:rPr>
+                <w:rFonts w:ascii="Arial" w:hAnsi="Arial" w:cs="Arial"/>
+                <w:bCs/>
+                <w:sz w:val="20"/>
+                <w:szCs w:val="20"/>
+                <w:lang w:val="es-ES"/>
+              </w:rPr>
+              <w:t>co-asesores</w:t>
+            </w:r>
+            <w:proofErr w:type="spellEnd"/>
           </w:p>
         </w:tc>
       </w:tr>
@@ -1886,7 +1930,29 @@
                 <w:szCs w:val="20"/>
                 <w:lang w:val="es-ES"/>
               </w:rPr>
-              <w:t xml:space="preserve">Nombre y firma del(la) Jefe(a) de División </w:t>
+              <w:t xml:space="preserve">Nombre y firma del(la) </w:t>
+            </w:r>
+            <w:proofErr w:type="gramStart"/>
+            <w:r>
+              <w:rPr>
+                <w:rFonts w:ascii="Arial" w:hAnsi="Arial" w:cs="Arial"/>
+                <w:bCs/>
+                <w:sz w:val="20"/>
+                <w:szCs w:val="20"/>
+                <w:lang w:val="es-ES"/>
+              </w:rPr>
+              <w:t>Jefe</w:t>
+            </w:r>
+            <w:proofErr w:type="gramEnd"/>
+            <w:r>
+              <w:rPr>
+                <w:rFonts w:ascii="Arial" w:hAnsi="Arial" w:cs="Arial"/>
+                <w:bCs/>
+                <w:sz w:val="20"/>
+                <w:szCs w:val="20"/>
+                <w:lang w:val="es-ES"/>
+              </w:rPr>
+              <w:t xml:space="preserve">(a) de División </w:t>
             </w:r>
           </w:p>
         </w:tc>
@@ -2683,7 +2749,51 @@
     <w:lsdException w:name="Strong" w:qFormat="1"/>
     <w:lsdException w:name="Emphasis" w:qFormat="1"/>
     <w:lsdException w:name="Normal (Web)" w:uiPriority="99"/>
+    <w:lsdException w:name="Normal Table" w:semiHidden="1" w:unhideWhenUsed="1"/>
+    <w:lsdException w:name="Table Simple 1" w:semiHidden="1" w:unhideWhenUsed="1"/>
+    <w:lsdException w:name="Table Simple 2" w:semiHidden="1" w:unhideWhenUsed="1"/>
+    <w:lsdException w:name="Table Simple 3" w:semiHidden="1" w:unhideWhenUsed="1"/>
+    <w:lsdException w:name="Table Classic 1" w:semiHidden="1" w:unhideWhenUsed="1"/>
+    <w:lsdException w:name="Table Classic 2" w:semiHidden="1" w:unhideWhenUsed="1"/>
+    <w:lsdException w:name="Table Classic 3" w:semiHidden="1" w:unhideWhenUsed="1"/>
+    <w:lsdException w:name="Table Classic 4" w:semiHidden="1" w:unhideWhenUsed="1"/>
+    <w:lsdException w:name="Table Colorful 1" w:semiHidden="1" w:unhideWhenUsed="1"/>
+    <w:lsdException w:name="Table Colorful 2" w:semiHidden="1" w:unhideWhenUsed="1"/>
+    <w:lsdException w:name="Table Colorful 3" w:semiHidden="1" w:unhideWhenUsed="1"/>
+    <w:lsdException w:name="Table Columns 1" w:semiHidden="1" w:unhideWhenUsed="1"/>
+    <w:lsdException w:name="Table Columns 2" w:semiHidden="1" w:unhideWhenUsed="1"/>
+    <w:lsdException w:name="Table Columns 3" w:semiHidden="1" w:unhideWhenUsed="1"/>
+    <w:lsdException w:name="Table Columns 4" w:semiHidden="1" w:unhideWhenUsed="1"/>
+    <w:lsdException w:name="Table Columns 5" w:semiHidden="1" w:unhideWhenUsed="1"/>
+    <w:lsdException w:name="Table Grid 1" w:semiHidden="1" w:unhideWhenUsed="1"/>
+    <w:lsdException w:name="Table Grid 2" w:semiHidden="1" w:unhideWhenUsed="1"/>
+    <w:lsdException w:name="Table Grid 3" w:semiHidden="1" w:unhideWhenUsed="1"/>
+    <w:lsdException w:name="Table Grid 4" w:semiHidden="1" w:unhideWhenUsed="1"/>
+    <w:lsdException w:name="Table Grid 5" w:semiHidden="1" w:unhideWhenUsed="1"/>
+    <w:lsdException w:name="Table Grid 6" w:semiHidden="1" w:unhideWhenUsed="1"/>
+    <w:lsdException w:name="Table Grid 7" w:semiHidden="1" w:unhideWhenUsed="1"/>
+    <w:lsdException w:name="Table Grid 8" w:semiHidden="1" w:unhideWhenUsed="1"/>
+    <w:lsdException w:name="Table List 1" w:semiHidden="1" w:unhideWhenUsed="1"/>
+    <w:lsdException w:name="Table List 2" w:semiHidden="1" w:unhideWhenUsed="1"/>
+    <w:lsdException w:name="Table List 3" w:semiHidden="1" w:unhideWhenUsed="1"/>
+    <w:lsdException w:name="Table List 4" w:semiHidden="1" w:unhideWhenUsed="1"/>
+    <w:lsdException w:name="Table List 5" w:semiHidden="1" w:unhideWhenUsed="1"/>
+    <w:lsdException w:name="Table List 6" w:semiHidden="1" w:unhideWhenUsed="1"/>
+    <w:lsdException w:name="Table List 7" w:semiHidden="1" w:unhideWhenUsed="1"/>
+    <w:lsdException w:name="Table List 8" w:semiHidden="1" w:unhideWhenUsed="1"/>
+    <w:lsdException w:name="Table 3D effects 1" w:semiHidden="1" w:unhideWhenUsed="1"/>
+    <w:lsdException w:name="Table 3D effects 2" w:semiHidden="1" w:unhideWhenUsed="1"/>
+    <w:lsdException w:name="Table 3D effects 3" w:semiHidden="1" w:unhideWhenUsed="1"/>
+    <w:lsdException w:name="Table Contemporary" w:semiHidden="1" w:unhideWhenUsed="1"/>
+    <w:lsdException w:name="Table Elegant" w:semiHidden="1" w:unhideWhenUsed="1"/>
+    <w:lsdException w:name="Table Professional" w:semiHidden="1" w:unhideWhenUsed="1"/>
+    <w:lsdException w:name="Table Subtle 1" w:semiHidden="1" w:unhideWhenUsed="1"/>
+    <w:lsdException w:name="Table Subtle 2" w:semiHidden="1" w:unhideWhenUsed="1"/>
+    <w:lsdException w:name="Table Web 1" w:semiHidden="1" w:unhideWhenUsed="1"/>
+    <w:lsdException w:name="Table Web 2" w:semiHidden="1" w:unhideWhenUsed="1"/>
+    <w:lsdException w:name="Table Web 3" w:semiHidden="1" w:unhideWhenUsed="1"/>
     <w:lsdException w:name="Table Grid" w:uiPriority="59"/>
+    <w:lsdException w:name="Table Theme" w:semiHidden="1" w:unhideWhenUsed="1"/>
     <w:lsdException w:name="Placeholder Text" w:semiHidden="1" w:uiPriority="99"/>
     <w:lsdException w:name="No Spacing" w:uiPriority="1" w:qFormat="1"/>
     <w:lsdException w:name="Light Shading" w:uiPriority="60"/>
@@ -3038,11 +3148,15 @@
   </w:style>
   <w:style w:type="character" w:default="1" w:styleId="Fuentedeprrafopredeter">
     <w:name w:val="Default Paragraph Font"/>
+    <w:uiPriority w:val="1"/>
     <w:semiHidden/>
+    <w:unhideWhenUsed/>
   </w:style>
   <w:style w:type="table" w:default="1" w:styleId="Tablanormal">
     <w:name w:val="Normal Table"/>
+    <w:uiPriority w:val="99"/>
     <w:semiHidden/>
+    <w:unhideWhenUsed/>
     <w:tblPr>
       <w:tblInd w:w="0" w:type="dxa"/>
       <w:tblCellMar>
@@ -3055,7 +3169,9 @@
   </w:style>
   <w:style w:type="numbering" w:default="1" w:styleId="Sinlista">
     <w:name w:val="No List"/>
+    <w:uiPriority w:val="99"/>
     <w:semiHidden/>
+    <w:unhideWhenUsed/>
   </w:style>
   <w:style w:type="paragraph" w:styleId="Encabezado">
     <w:name w:val="header"/>
@@ -3079,8 +3195,8 @@
       </w:tabs>
     </w:pPr>
   </w:style>
-  <w:style w:type="paragraph" w:customStyle="1" w:styleId="Header">
-    <w:name w:val="Header"/>
+  <w:style w:type="paragraph" w:customStyle="1" w:styleId="Encabezado1">
+    <w:name w:val="Encabezado1"/>
     <w:basedOn w:val="Normal"/>
     <w:pPr>
       <w:tabs>
@@ -3120,7 +3236,7 @@
       <w:lang w:val="es-ES"/>
     </w:rPr>
   </w:style>
-  <w:style w:type="paragraph" w:styleId="Epgrafe">
+  <w:style w:type="paragraph" w:customStyle="1" w:styleId="Epgrafe">
     <w:name w:val="Epígrafe"/>
     <w:basedOn w:val="Normal"/>
     <w:next w:val="Normal"/>
@@ -3605,6 +3721,25 @@
 </file>
 
 <file path=customXml/item2.xml><?xml version="1.0" encoding="utf-8"?>
+<p:properties xmlns:p="http://schemas.microsoft.com/office/2006/metadata/properties" xmlns:xsi="http://www.w3.org/2001/XMLSchema-instance" xmlns:pc="http://schemas.microsoft.com/office/infopath/2007/PartnerControls">
+  <documentManagement/>
+</p:properties>
+</file>
+
+<file path=customXml/item3.xml><?xml version="1.0" encoding="utf-8"?>
+<LongProperties xmlns="http://schemas.microsoft.com/office/2006/metadata/longProperties"/>
+</file>
+
+<file path=customXml/item4.xml><?xml version="1.0" encoding="utf-8"?>
+<?mso-contentType ?>
+<FormTemplates xmlns="http://schemas.microsoft.com/sharepoint/v3/contenttype/forms">
+  <Display>DocumentLibraryForm</Display>
+  <Edit>DocumentLibraryForm</Edit>
+  <New>DocumentLibraryForm</New>
+</FormTemplates>
+</file>
+
+<file path=customXml/item5.xml><?xml version="1.0" encoding="utf-8"?>
 <ct:contentTypeSchema xmlns:ct="http://schemas.microsoft.com/office/2006/metadata/contentType" xmlns:ma="http://schemas.microsoft.com/office/2006/metadata/properties/metaAttributes" ct:_="" ma:_="" ma:contentTypeName="Documento" ma:contentTypeID="0x0101005E4E9A2837A85F4597BABF7D5BC02420" ma:contentTypeVersion="0" ma:contentTypeDescription="Crear nuevo documento." ma:contentTypeScope="" ma:versionID="4760db29d5c0b2ab06d3b017ad6d0094">
   <xsd:schema xmlns:xsd="http://www.w3.org/2001/XMLSchema" xmlns:xs="http://www.w3.org/2001/XMLSchema" xmlns:p="http://schemas.microsoft.com/office/2006/metadata/properties" targetNamespace="http://schemas.microsoft.com/office/2006/metadata/properties" ma:root="true" ma:fieldsID="fac54bfb05098380ceb5c50dde9c991d">
     <xsd:element name="properties">
@@ -3718,25 +3853,6 @@
 </ct:contentTypeSchema>
 </file>
 
-<file path=customXml/item3.xml><?xml version="1.0" encoding="utf-8"?>
-<?mso-contentType ?>
-<FormTemplates xmlns="http://schemas.microsoft.com/sharepoint/v3/contenttype/forms">
-  <Display>DocumentLibraryForm</Display>
-  <Edit>DocumentLibraryForm</Edit>
-  <New>DocumentLibraryForm</New>
-</FormTemplates>
-</file>
-
-<file path=customXml/item4.xml><?xml version="1.0" encoding="utf-8"?>
-<LongProperties xmlns="http://schemas.microsoft.com/office/2006/metadata/longProperties"/>
-</file>
-
-<file path=customXml/item5.xml><?xml version="1.0" encoding="utf-8"?>
-<p:properties xmlns:p="http://schemas.microsoft.com/office/2006/metadata/properties" xmlns:xsi="http://www.w3.org/2001/XMLSchema-instance" xmlns:pc="http://schemas.microsoft.com/office/infopath/2007/PartnerControls">
-  <documentManagement/>
-</p:properties>
-</file>
-
 <file path=customXml/itemProps1.xml><?xml version="1.0" encoding="utf-8"?>
 <ds:datastoreItem xmlns:ds="http://schemas.openxmlformats.org/officeDocument/2006/customXml" ds:itemID="{F5EB4E29-A248-49BF-93F0-64A81AF6C583}">
   <ds:schemaRefs>
@@ -3746,6 +3862,31 @@
 </file>
 
 <file path=customXml/itemProps2.xml><?xml version="1.0" encoding="utf-8"?>
+<ds:datastoreItem xmlns:ds="http://schemas.openxmlformats.org/officeDocument/2006/customXml" ds:itemID="{871AD2C1-66EC-4BD6-B7F7-5926EBEE4ECB}">
+  <ds:schemaRefs>
+    <ds:schemaRef ds:uri="http://schemas.microsoft.com/office/2006/metadata/properties"/>
+    <ds:schemaRef ds:uri="http://schemas.microsoft.com/office/infopath/2007/PartnerControls"/>
+  </ds:schemaRefs>
+</ds:datastoreItem>
+</file>
+
+<file path=customXml/itemProps3.xml><?xml version="1.0" encoding="utf-8"?>
+<ds:datastoreItem xmlns:ds="http://schemas.openxmlformats.org/officeDocument/2006/customXml" ds:itemID="{E2A647B1-D6CA-4FA2-A74A-AE13989EE48A}">
+  <ds:schemaRefs>
+    <ds:schemaRef ds:uri="http://schemas.microsoft.com/office/2006/metadata/longProperties"/>
+  </ds:schemaRefs>
+</ds:datastoreItem>
+</file>
+
+<file path=customXml/itemProps4.xml><?xml version="1.0" encoding="utf-8"?>
+<ds:datastoreItem xmlns:ds="http://schemas.openxmlformats.org/officeDocument/2006/customXml" ds:itemID="{63D40EAA-2DF8-408F-AC81-E981E875594E}">
+  <ds:schemaRefs>
+    <ds:schemaRef ds:uri="http://schemas.microsoft.com/sharepoint/v3/contenttype/forms"/>
+  </ds:schemaRefs>
+</ds:datastoreItem>
+</file>
+
+<file path=customXml/itemProps5.xml><?xml version="1.0" encoding="utf-8"?>
 <ds:datastoreItem xmlns:ds="http://schemas.openxmlformats.org/officeDocument/2006/customXml" ds:itemID="{D154883A-9689-4E98-A4BD-844A48A2F002}">
   <ds:schemaRefs>
     <ds:schemaRef ds:uri="http://schemas.microsoft.com/office/2006/metadata/contentType"/>
@@ -3759,29 +3900,4 @@
     <ds:schemaRef ds:uri="http://schemas.microsoft.com/office/infopath/2007/PartnerControls"/>
   </ds:schemaRefs>
 </ds:datastoreItem>
-</file>
-
-<file path=customXml/itemProps3.xml><?xml version="1.0" encoding="utf-8"?>
-<ds:datastoreItem xmlns:ds="http://schemas.openxmlformats.org/officeDocument/2006/customXml" ds:itemID="{63D40EAA-2DF8-408F-AC81-E981E875594E}">
-  <ds:schemaRefs>
-    <ds:schemaRef ds:uri="http://schemas.microsoft.com/sharepoint/v3/contenttype/forms"/>
-  </ds:schemaRefs>
-</ds:datastoreItem>
-</file>
-
-<file path=customXml/itemProps4.xml><?xml version="1.0" encoding="utf-8"?>
-<ds:datastoreItem xmlns:ds="http://schemas.openxmlformats.org/officeDocument/2006/customXml" ds:itemID="{E2A647B1-D6CA-4FA2-A74A-AE13989EE48A}">
-  <ds:schemaRefs>
-    <ds:schemaRef ds:uri="http://schemas.microsoft.com/office/2006/metadata/longProperties"/>
-  </ds:schemaRefs>
-</ds:datastoreItem>
-</file>
-
-<file path=customXml/itemProps5.xml><?xml version="1.0" encoding="utf-8"?>
-<ds:datastoreItem xmlns:ds="http://schemas.openxmlformats.org/officeDocument/2006/customXml" ds:itemID="{871AD2C1-66EC-4BD6-B7F7-5926EBEE4ECB}">
-  <ds:schemaRefs>
-    <ds:schemaRef ds:uri="http://schemas.microsoft.com/office/2006/metadata/properties"/>
-    <ds:schemaRef ds:uri="http://schemas.microsoft.com/office/infopath/2007/PartnerControls"/>
-  </ds:schemaRefs>
-</ds:datastoreItem>
 </file>
</xml_diff>